<commit_message>
nadam se konacna verzija
</commit_message>
<xml_diff>
--- a/OpisAplikacije.docx
+++ b/OpisAplikacije.docx
@@ -250,13 +250,69 @@
         <w:t xml:space="preserve">Ovu aplikaciju koristi HR sektor kompanije </w:t>
       </w:r>
       <w:r>
-        <w:t>“FIMA” za rad sa bazom zaposlenih radnika</w:t>
-      </w:r>
-      <w:r>
-        <w:rPr>
-          <w:lang w:val="sr-Latn-BA"/>
-        </w:rPr>
-        <w:t xml:space="preserve">. Aplikacijom je omogućeno unos, prikaz, izmena i brisanje </w:t>
+        <w:t xml:space="preserve">“FIMA” </w:t>
+      </w:r>
+      <w:proofErr w:type="spellStart"/>
+      <w:r>
+        <w:t>za</w:t>
+      </w:r>
+      <w:proofErr w:type="spellEnd"/>
+      <w:r>
+        <w:t xml:space="preserve"> rad </w:t>
+      </w:r>
+      <w:proofErr w:type="spellStart"/>
+      <w:r>
+        <w:t>sa</w:t>
+      </w:r>
+      <w:proofErr w:type="spellEnd"/>
+      <w:r>
+        <w:t xml:space="preserve"> </w:t>
+      </w:r>
+      <w:proofErr w:type="spellStart"/>
+      <w:r>
+        <w:t>bazom</w:t>
+      </w:r>
+      <w:proofErr w:type="spellEnd"/>
+      <w:r>
+        <w:t xml:space="preserve"> </w:t>
+      </w:r>
+      <w:proofErr w:type="spellStart"/>
+      <w:r>
+        <w:t>zaposlenih</w:t>
+      </w:r>
+      <w:proofErr w:type="spellEnd"/>
+      <w:r>
+        <w:t xml:space="preserve"> </w:t>
+      </w:r>
+      <w:proofErr w:type="spellStart"/>
+      <w:r>
+        <w:t>radnika</w:t>
+      </w:r>
+      <w:proofErr w:type="spellEnd"/>
+      <w:r>
+        <w:rPr>
+          <w:lang w:val="sr-Latn-BA"/>
+        </w:rPr>
+        <w:t xml:space="preserve">. </w:t>
+      </w:r>
+      <w:r>
+        <w:rPr>
+          <w:lang w:val="sr-Latn-BA"/>
+        </w:rPr>
+        <w:t xml:space="preserve">U bazi postoje dve tabele: radnici (koja zadrzi zaposlene radnike u proizvodnji) i hrzaposleni (koja sadrzi zaposlene u hr sektoru koji je zaduzen za manipulaciju bazom). </w:t>
+      </w:r>
+    </w:p>
+    <w:p>
+      <w:pPr>
+        <w:rPr>
+          <w:lang w:val="sr-Latn-BA"/>
+        </w:rPr>
+      </w:pPr>
+      <w:r>
+        <w:rPr>
+          <w:lang w:val="sr-Latn-BA"/>
+        </w:rPr>
+        <w:t xml:space="preserve">Aplikacijom je omogućeno unos, prikaz, izmena i brisanje </w:t>
       </w:r>
       <w:r>
         <w:rPr>
@@ -384,13 +440,19 @@
         <w:rPr>
           <w:lang w:val="sr-Latn-BA"/>
         </w:rPr>
-        <w:t xml:space="preserve">. U ovom trenutku jedini </w:t>
-      </w:r>
-      <w:r>
-        <w:rPr>
-          <w:lang w:val="sr-Latn-BA"/>
-        </w:rPr>
-        <w:t xml:space="preserve">HR zaposleni kojem je omogucen pristup bazi </w:t>
+        <w:t xml:space="preserve">. U ovom trenutku </w:t>
+      </w:r>
+      <w:r>
+        <w:rPr>
+          <w:lang w:val="sr-Latn-BA"/>
+        </w:rPr>
+        <w:t>HR zaposleni koji</w:t>
+      </w:r>
+      <w:r>
+        <w:rPr>
+          <w:lang w:val="sr-Latn-BA"/>
+        </w:rPr>
+        <w:t xml:space="preserve">m je omogucen pristup bazi </w:t>
       </w:r>
       <w:r>
         <w:rPr>
@@ -402,13 +464,31 @@
         <w:rPr>
           <w:lang w:val="sr-Latn-BA"/>
         </w:rPr>
-        <w:t>jeste zaposleni sa korisnickim imenom  „daria.nevena“ i lozinkom "iteh</w:t>
-      </w:r>
-      <w:r>
-        <w:rPr>
-          <w:lang w:val="sr-Latn-BA"/>
-        </w:rPr>
-        <w:t xml:space="preserve">". Prijava i registracija salju podatke o </w:t>
+        <w:t>su</w:t>
+      </w:r>
+      <w:r>
+        <w:rPr>
+          <w:lang w:val="sr-Latn-BA"/>
+        </w:rPr>
+        <w:t xml:space="preserve"> zaposleni sa korisnickim imenom  „daria.nevena“ i lozinkom "iteh</w:t>
+      </w:r>
+      <w:r>
+        <w:rPr>
+          <w:lang w:val="sr-Latn-BA"/>
+        </w:rPr>
+        <w:t>"</w:t>
+      </w:r>
+      <w:r>
+        <w:rPr>
+          <w:lang w:val="sr-Latn-BA"/>
+        </w:rPr>
+        <w:t xml:space="preserve"> i zaposleni za korisnickim imenom „luka“ i lozinkom „luka“</w:t>
+      </w:r>
+      <w:r>
+        <w:rPr>
+          <w:lang w:val="sr-Latn-BA"/>
+        </w:rPr>
+        <w:t xml:space="preserve">. Prijava i registracija salju podatke o </w:t>
       </w:r>
       <w:r>
         <w:rPr>
@@ -433,432 +513,432 @@
           <w:lang w:val="sr-Latn-BA"/>
         </w:rPr>
         <w:t>.</w:t>
-      </w:r>
-    </w:p>
-    <w:p>
-      <w:pPr>
-        <w:rPr>
-          <w:lang w:val="sr-Latn-BA"/>
-        </w:rPr>
-      </w:pPr>
-      <w:r>
-        <w:rPr>
-          <w:b/>
-          <w:lang w:val="sr-Latn-BA"/>
-        </w:rPr>
-        <w:t>-</w:t>
-      </w:r>
-      <w:r>
-        <w:rPr>
-          <w:b/>
-          <w:lang w:val="sr-Latn-BA"/>
-        </w:rPr>
-        <w:t>unos.php</w:t>
-      </w:r>
-      <w:r>
-        <w:rPr>
-          <w:lang w:val="sr-Latn-BA"/>
-        </w:rPr>
-        <w:t xml:space="preserve"> se otvara posle uspesne prijave</w:t>
-      </w:r>
-      <w:r>
-        <w:rPr>
-          <w:lang w:val="sr-Latn-BA"/>
-        </w:rPr>
-        <w:t xml:space="preserve"> zaposlenog</w:t>
-      </w:r>
-      <w:r>
-        <w:rPr>
-          <w:lang w:val="sr-Latn-BA"/>
-        </w:rPr>
-        <w:t xml:space="preserve">. Tu mozemo uneti nove </w:t>
-      </w:r>
-      <w:r>
-        <w:rPr>
-          <w:lang w:val="sr-Latn-BA"/>
-        </w:rPr>
-        <w:t xml:space="preserve">radnike u bazu radnika </w:t>
-      </w:r>
-      <w:r>
-        <w:rPr>
-          <w:lang w:val="sr-Latn-BA"/>
-        </w:rPr>
-        <w:t>ili prikazati tu bazu.</w:t>
-      </w:r>
-    </w:p>
-    <w:p>
-      <w:pPr>
-        <w:rPr>
-          <w:lang w:val="sr-Latn-BA"/>
-        </w:rPr>
-      </w:pPr>
-      <w:r>
-        <w:rPr>
-          <w:b/>
-          <w:lang w:val="sr-Latn-BA"/>
-        </w:rPr>
-        <w:t>-</w:t>
-      </w:r>
-      <w:r>
-        <w:rPr>
-          <w:lang w:val="sr-Latn-BA"/>
-        </w:rPr>
-        <w:t xml:space="preserve">Klikom na dugme „Prikaz zaposlenih radnika FIMA“ na stranici unos.php otvara nam se stranica </w:t>
-      </w:r>
-      <w:r>
-        <w:rPr>
-          <w:b/>
-          <w:lang w:val="sr-Latn-BA"/>
-        </w:rPr>
-        <w:t>show.php</w:t>
-      </w:r>
-      <w:r>
-        <w:rPr>
-          <w:lang w:val="sr-Latn-BA"/>
-        </w:rPr>
-        <w:t xml:space="preserve"> </w:t>
-      </w:r>
-      <w:r>
-        <w:rPr>
-          <w:lang w:val="sr-Latn-BA"/>
-        </w:rPr>
-        <w:t xml:space="preserve">koja </w:t>
-      </w:r>
-      <w:r>
-        <w:rPr>
-          <w:lang w:val="sr-Latn-BA"/>
-        </w:rPr>
-        <w:t>nam prikazuje tabelarno nasu bazu. Postoji mogucnost izmene podataka kao i brisanje elementa iz baze</w:t>
-      </w:r>
-      <w:r>
-        <w:rPr>
-          <w:lang w:val="sr-Latn-BA"/>
-        </w:rPr>
-        <w:t xml:space="preserve"> (brisanje je takodje funkcionalnost ostvarena preko </w:t>
-      </w:r>
-      <w:r>
-        <w:rPr>
-          <w:lang w:val="sr-Latn-BA"/>
-        </w:rPr>
-        <w:t>AJAX-a</w:t>
-      </w:r>
-      <w:r>
-        <w:rPr>
-          <w:lang w:val="sr-Latn-BA"/>
-        </w:rPr>
-        <w:t xml:space="preserve">). Klikom na dugme </w:t>
-      </w:r>
-      <w:r>
-        <w:rPr>
-          <w:lang w:val="sr-Latn-BA"/>
-        </w:rPr>
-        <w:t>„Izmeni“ otvara nam se  sledeca stranica</w:t>
-      </w:r>
-      <w:r>
-        <w:rPr>
-          <w:lang w:val="sr-Latn-BA"/>
-        </w:rPr>
-        <w:t xml:space="preserve"> </w:t>
-      </w:r>
-      <w:r>
-        <w:rPr>
-          <w:b/>
-          <w:lang w:val="sr-Latn-BA"/>
-        </w:rPr>
-        <w:t xml:space="preserve">izmena.php. </w:t>
-      </w:r>
-      <w:r>
-        <w:rPr>
-          <w:lang w:val="sr-Latn-BA"/>
-        </w:rPr>
-        <w:t>Takodje postoji mogucnost sortiranja po razlicitim kriterijumima.</w:t>
-      </w:r>
-    </w:p>
-    <w:p>
-      <w:pPr>
-        <w:rPr>
-          <w:lang w:val="sr-Latn-BA"/>
-        </w:rPr>
-      </w:pPr>
-      <w:r>
-        <w:rPr>
-          <w:b/>
-          <w:lang w:val="sr-Latn-BA"/>
-        </w:rPr>
-        <w:t>-</w:t>
-      </w:r>
-      <w:r>
-        <w:rPr>
-          <w:b/>
-          <w:lang w:val="sr-Latn-BA"/>
-        </w:rPr>
-        <w:t>izmena.php</w:t>
-      </w:r>
-      <w:r>
-        <w:rPr>
-          <w:lang w:val="sr-Latn-BA"/>
-        </w:rPr>
-        <w:t xml:space="preserve"> je stranica slicna stranici </w:t>
-      </w:r>
-      <w:r>
-        <w:rPr>
-          <w:lang w:val="sr-Latn-BA"/>
-        </w:rPr>
-        <w:t>unos.php</w:t>
-      </w:r>
-      <w:r>
-        <w:rPr>
-          <w:lang w:val="sr-Latn-BA"/>
-        </w:rPr>
-        <w:t xml:space="preserve">. Omogucava nam da izmenimo neka svojstva </w:t>
-      </w:r>
-      <w:r>
-        <w:rPr>
-          <w:lang w:val="sr-Latn-BA"/>
-        </w:rPr>
-        <w:t>zaposlenih radnika(</w:t>
-      </w:r>
-      <w:r>
-        <w:rPr>
-          <w:lang w:val="sr-Latn-BA"/>
-        </w:rPr>
-        <w:t xml:space="preserve"> ali ne i ID</w:t>
-      </w:r>
-      <w:r>
-        <w:rPr>
-          <w:lang w:val="sr-Latn-BA"/>
-        </w:rPr>
-        <w:t>)</w:t>
-      </w:r>
-      <w:r>
-        <w:rPr>
-          <w:lang w:val="sr-Latn-BA"/>
-        </w:rPr>
-        <w:t>.</w:t>
-      </w:r>
-    </w:p>
-    <w:p>
-      <w:pPr>
-        <w:rPr>
-          <w:lang w:val="sr-Latn-BA"/>
-        </w:rPr>
-      </w:pPr>
-      <w:r>
-        <w:rPr>
-          <w:b/>
-          <w:lang w:val="sr-Latn-BA"/>
-        </w:rPr>
-        <w:t>-</w:t>
-      </w:r>
-      <w:r>
-        <w:rPr>
-          <w:b/>
-          <w:lang w:val="sr-Latn-BA"/>
-        </w:rPr>
-        <w:t xml:space="preserve">handler.php </w:t>
-      </w:r>
-      <w:r>
-        <w:rPr>
-          <w:lang w:val="sr-Latn-BA"/>
-        </w:rPr>
-        <w:t xml:space="preserve">omogucava ubacivanje i izmenu </w:t>
-      </w:r>
-      <w:r>
-        <w:rPr>
-          <w:lang w:val="sr-Latn-BA"/>
-        </w:rPr>
-        <w:t>radnika</w:t>
-      </w:r>
-      <w:r>
-        <w:rPr>
-          <w:lang w:val="sr-Latn-BA"/>
-        </w:rPr>
-        <w:t>.</w:t>
-      </w:r>
-    </w:p>
-    <w:p>
-      <w:pPr>
-        <w:rPr>
-          <w:lang w:val="sr-Latn-BA"/>
-        </w:rPr>
-      </w:pPr>
-      <w:r>
-        <w:rPr>
-          <w:b/>
-          <w:lang w:val="sr-Latn-BA"/>
-        </w:rPr>
-        <w:t>-</w:t>
-      </w:r>
-      <w:r>
-        <w:rPr>
-          <w:b/>
-          <w:lang w:val="sr-Latn-BA"/>
-        </w:rPr>
-        <w:t xml:space="preserve">insert.php </w:t>
-      </w:r>
-      <w:r>
-        <w:rPr>
-          <w:lang w:val="sr-Latn-BA"/>
-        </w:rPr>
-        <w:t xml:space="preserve"> omogucava ubacivanje novog </w:t>
-      </w:r>
-      <w:r>
-        <w:rPr>
-          <w:lang w:val="sr-Latn-BA"/>
-        </w:rPr>
-        <w:t>HR zaposlenog</w:t>
-      </w:r>
-      <w:r>
-        <w:rPr>
-          <w:lang w:val="sr-Latn-BA"/>
-        </w:rPr>
-        <w:t xml:space="preserve"> u bazu.</w:t>
-      </w:r>
-    </w:p>
-    <w:p>
-      <w:pPr>
-        <w:rPr>
-          <w:lang w:val="sr-Latn-BA"/>
-        </w:rPr>
-      </w:pPr>
-      <w:r>
-        <w:rPr>
-          <w:b/>
-          <w:lang w:val="sr-Latn-BA"/>
-        </w:rPr>
-        <w:t>-</w:t>
-      </w:r>
-      <w:r>
-        <w:rPr>
-          <w:b/>
-          <w:lang w:val="sr-Latn-BA"/>
-        </w:rPr>
-        <w:t>login.php</w:t>
-      </w:r>
-      <w:r>
-        <w:rPr>
-          <w:lang w:val="sr-Latn-BA"/>
-        </w:rPr>
-        <w:t xml:space="preserve"> omogucava prijavu </w:t>
-      </w:r>
-      <w:r>
-        <w:rPr>
-          <w:lang w:val="sr-Latn-BA"/>
-        </w:rPr>
-        <w:t>HR zaposlenog</w:t>
-      </w:r>
-      <w:r>
-        <w:rPr>
-          <w:lang w:val="sr-Latn-BA"/>
-        </w:rPr>
-        <w:t>.</w:t>
-      </w:r>
-    </w:p>
-    <w:p>
-      <w:pPr>
-        <w:rPr>
-          <w:lang w:val="sr-Latn-BA"/>
-        </w:rPr>
-      </w:pPr>
-      <w:r>
-        <w:rPr>
-          <w:b/>
-          <w:lang w:val="sr-Latn-BA"/>
-        </w:rPr>
-        <w:t>-</w:t>
-      </w:r>
-      <w:r>
-        <w:rPr>
-          <w:b/>
-          <w:lang w:val="sr-Latn-BA"/>
-        </w:rPr>
-        <w:t xml:space="preserve">delete.php </w:t>
-      </w:r>
-      <w:r>
-        <w:rPr>
-          <w:lang w:val="sr-Latn-BA"/>
-        </w:rPr>
-        <w:t xml:space="preserve"> omogucava brisanje </w:t>
-      </w:r>
-      <w:r>
-        <w:rPr>
-          <w:lang w:val="sr-Latn-BA"/>
-        </w:rPr>
-        <w:t>radnika</w:t>
-      </w:r>
-      <w:r>
-        <w:rPr>
-          <w:lang w:val="sr-Latn-BA"/>
-        </w:rPr>
-        <w:t xml:space="preserve"> iz baze.</w:t>
-      </w:r>
-    </w:p>
-    <w:p>
-      <w:pPr>
-        <w:rPr>
-          <w:lang w:val="sr-Latn-BA"/>
-        </w:rPr>
-      </w:pPr>
-      <w:r>
-        <w:rPr>
-          <w:b/>
-          <w:lang w:val="sr-Latn-BA"/>
-        </w:rPr>
-        <w:t>-radnik</w:t>
-      </w:r>
-      <w:r>
-        <w:rPr>
-          <w:b/>
-          <w:lang w:val="sr-Latn-BA"/>
-        </w:rPr>
-        <w:t xml:space="preserve">.php i </w:t>
-      </w:r>
-      <w:r>
-        <w:rPr>
-          <w:b/>
-          <w:lang w:val="sr-Latn-BA"/>
-        </w:rPr>
-        <w:t>hr</w:t>
-      </w:r>
-      <w:r>
-        <w:rPr>
-          <w:b/>
-          <w:lang w:val="sr-Latn-BA"/>
-        </w:rPr>
-        <w:t xml:space="preserve">.php </w:t>
-      </w:r>
-      <w:r>
-        <w:rPr>
-          <w:lang w:val="sr-Latn-BA"/>
-        </w:rPr>
-        <w:t xml:space="preserve"> predstavljaju model nase aplikacije. Poseduju klase </w:t>
-      </w:r>
-      <w:r>
-        <w:rPr>
-          <w:lang w:val="sr-Latn-BA"/>
-        </w:rPr>
-        <w:t>Radnik</w:t>
-      </w:r>
-      <w:r>
-        <w:rPr>
-          <w:lang w:val="sr-Latn-BA"/>
-        </w:rPr>
-        <w:t xml:space="preserve"> i </w:t>
-      </w:r>
-      <w:r>
-        <w:rPr>
-          <w:lang w:val="sr-Latn-BA"/>
-        </w:rPr>
-        <w:t>HRZaposleni</w:t>
-      </w:r>
-      <w:r>
-        <w:rPr>
-          <w:lang w:val="sr-Latn-BA"/>
-        </w:rPr>
-        <w:t xml:space="preserve"> koje imaju odredj</w:t>
       </w:r>
       <w:bookmarkStart w:id="0" w:name="_GoBack"/>
       <w:bookmarkEnd w:id="0"/>
+    </w:p>
+    <w:p>
+      <w:pPr>
+        <w:rPr>
+          <w:lang w:val="sr-Latn-BA"/>
+        </w:rPr>
+      </w:pPr>
+      <w:r>
+        <w:rPr>
+          <w:b/>
+          <w:lang w:val="sr-Latn-BA"/>
+        </w:rPr>
+        <w:t>-</w:t>
+      </w:r>
+      <w:r>
+        <w:rPr>
+          <w:b/>
+          <w:lang w:val="sr-Latn-BA"/>
+        </w:rPr>
+        <w:t>unos.php</w:t>
+      </w:r>
+      <w:r>
+        <w:rPr>
+          <w:lang w:val="sr-Latn-BA"/>
+        </w:rPr>
+        <w:t xml:space="preserve"> se otvara posle uspesne prijave</w:t>
+      </w:r>
+      <w:r>
+        <w:rPr>
+          <w:lang w:val="sr-Latn-BA"/>
+        </w:rPr>
+        <w:t xml:space="preserve"> zaposlenog</w:t>
+      </w:r>
+      <w:r>
+        <w:rPr>
+          <w:lang w:val="sr-Latn-BA"/>
+        </w:rPr>
+        <w:t xml:space="preserve">. Tu mozemo uneti nove </w:t>
+      </w:r>
+      <w:r>
+        <w:rPr>
+          <w:lang w:val="sr-Latn-BA"/>
+        </w:rPr>
+        <w:t xml:space="preserve">radnike u bazu radnika </w:t>
+      </w:r>
+      <w:r>
+        <w:rPr>
+          <w:lang w:val="sr-Latn-BA"/>
+        </w:rPr>
+        <w:t>ili prikazati tu bazu.</w:t>
+      </w:r>
+    </w:p>
+    <w:p>
+      <w:pPr>
+        <w:rPr>
+          <w:lang w:val="sr-Latn-BA"/>
+        </w:rPr>
+      </w:pPr>
+      <w:r>
+        <w:rPr>
+          <w:b/>
+          <w:lang w:val="sr-Latn-BA"/>
+        </w:rPr>
+        <w:t>-</w:t>
+      </w:r>
+      <w:r>
+        <w:rPr>
+          <w:lang w:val="sr-Latn-BA"/>
+        </w:rPr>
+        <w:t xml:space="preserve">Klikom na dugme „Prikaz zaposlenih radnika FIMA“ na stranici unos.php otvara nam se stranica </w:t>
+      </w:r>
+      <w:r>
+        <w:rPr>
+          <w:b/>
+          <w:lang w:val="sr-Latn-BA"/>
+        </w:rPr>
+        <w:t>show.php</w:t>
+      </w:r>
+      <w:r>
+        <w:rPr>
+          <w:lang w:val="sr-Latn-BA"/>
+        </w:rPr>
+        <w:t xml:space="preserve"> </w:t>
+      </w:r>
+      <w:r>
+        <w:rPr>
+          <w:lang w:val="sr-Latn-BA"/>
+        </w:rPr>
+        <w:t xml:space="preserve">koja </w:t>
+      </w:r>
+      <w:r>
+        <w:rPr>
+          <w:lang w:val="sr-Latn-BA"/>
+        </w:rPr>
+        <w:t>nam prikazuje tabelarno nasu bazu. Postoji mogucnost izmene podataka kao i brisanje elementa iz baze</w:t>
+      </w:r>
+      <w:r>
+        <w:rPr>
+          <w:lang w:val="sr-Latn-BA"/>
+        </w:rPr>
+        <w:t xml:space="preserve"> (brisanje je takodje funkcionalnost ostvarena preko </w:t>
+      </w:r>
+      <w:r>
+        <w:rPr>
+          <w:lang w:val="sr-Latn-BA"/>
+        </w:rPr>
+        <w:t>AJAX-a</w:t>
+      </w:r>
+      <w:r>
+        <w:rPr>
+          <w:lang w:val="sr-Latn-BA"/>
+        </w:rPr>
+        <w:t xml:space="preserve">). Klikom na dugme </w:t>
+      </w:r>
+      <w:r>
+        <w:rPr>
+          <w:lang w:val="sr-Latn-BA"/>
+        </w:rPr>
+        <w:t>„Izmeni“ otvara nam se  sledeca stranica</w:t>
+      </w:r>
+      <w:r>
+        <w:rPr>
+          <w:lang w:val="sr-Latn-BA"/>
+        </w:rPr>
+        <w:t xml:space="preserve"> </w:t>
+      </w:r>
+      <w:r>
+        <w:rPr>
+          <w:b/>
+          <w:lang w:val="sr-Latn-BA"/>
+        </w:rPr>
+        <w:t xml:space="preserve">izmena.php. </w:t>
+      </w:r>
+      <w:r>
+        <w:rPr>
+          <w:lang w:val="sr-Latn-BA"/>
+        </w:rPr>
+        <w:t>Takodje postoji mogucnost sortiranja po razlicitim kriterijumima.</w:t>
+      </w:r>
+    </w:p>
+    <w:p>
+      <w:pPr>
+        <w:rPr>
+          <w:lang w:val="sr-Latn-BA"/>
+        </w:rPr>
+      </w:pPr>
+      <w:r>
+        <w:rPr>
+          <w:b/>
+          <w:lang w:val="sr-Latn-BA"/>
+        </w:rPr>
+        <w:t>-</w:t>
+      </w:r>
+      <w:r>
+        <w:rPr>
+          <w:b/>
+          <w:lang w:val="sr-Latn-BA"/>
+        </w:rPr>
+        <w:t>izmena.php</w:t>
+      </w:r>
+      <w:r>
+        <w:rPr>
+          <w:lang w:val="sr-Latn-BA"/>
+        </w:rPr>
+        <w:t xml:space="preserve"> je stranica slicna stranici </w:t>
+      </w:r>
+      <w:r>
+        <w:rPr>
+          <w:lang w:val="sr-Latn-BA"/>
+        </w:rPr>
+        <w:t>unos.php</w:t>
+      </w:r>
+      <w:r>
+        <w:rPr>
+          <w:lang w:val="sr-Latn-BA"/>
+        </w:rPr>
+        <w:t xml:space="preserve">. Omogucava nam da izmenimo neka svojstva </w:t>
+      </w:r>
+      <w:r>
+        <w:rPr>
+          <w:lang w:val="sr-Latn-BA"/>
+        </w:rPr>
+        <w:t>zaposlenih radnika(</w:t>
+      </w:r>
+      <w:r>
+        <w:rPr>
+          <w:lang w:val="sr-Latn-BA"/>
+        </w:rPr>
+        <w:t xml:space="preserve"> ali ne i ID</w:t>
+      </w:r>
+      <w:r>
+        <w:rPr>
+          <w:lang w:val="sr-Latn-BA"/>
+        </w:rPr>
+        <w:t>)</w:t>
+      </w:r>
+      <w:r>
+        <w:rPr>
+          <w:lang w:val="sr-Latn-BA"/>
+        </w:rPr>
+        <w:t>.</w:t>
+      </w:r>
+    </w:p>
+    <w:p>
+      <w:pPr>
+        <w:rPr>
+          <w:lang w:val="sr-Latn-BA"/>
+        </w:rPr>
+      </w:pPr>
+      <w:r>
+        <w:rPr>
+          <w:b/>
+          <w:lang w:val="sr-Latn-BA"/>
+        </w:rPr>
+        <w:t>-</w:t>
+      </w:r>
+      <w:r>
+        <w:rPr>
+          <w:b/>
+          <w:lang w:val="sr-Latn-BA"/>
+        </w:rPr>
+        <w:t xml:space="preserve">handler.php </w:t>
+      </w:r>
+      <w:r>
+        <w:rPr>
+          <w:lang w:val="sr-Latn-BA"/>
+        </w:rPr>
+        <w:t xml:space="preserve">omogucava ubacivanje i izmenu </w:t>
+      </w:r>
+      <w:r>
+        <w:rPr>
+          <w:lang w:val="sr-Latn-BA"/>
+        </w:rPr>
+        <w:t>radnika</w:t>
+      </w:r>
+      <w:r>
+        <w:rPr>
+          <w:lang w:val="sr-Latn-BA"/>
+        </w:rPr>
+        <w:t>.</w:t>
+      </w:r>
+    </w:p>
+    <w:p>
+      <w:pPr>
+        <w:rPr>
+          <w:lang w:val="sr-Latn-BA"/>
+        </w:rPr>
+      </w:pPr>
+      <w:r>
+        <w:rPr>
+          <w:b/>
+          <w:lang w:val="sr-Latn-BA"/>
+        </w:rPr>
+        <w:t>-</w:t>
+      </w:r>
+      <w:r>
+        <w:rPr>
+          <w:b/>
+          <w:lang w:val="sr-Latn-BA"/>
+        </w:rPr>
+        <w:t xml:space="preserve">insert.php </w:t>
+      </w:r>
+      <w:r>
+        <w:rPr>
+          <w:lang w:val="sr-Latn-BA"/>
+        </w:rPr>
+        <w:t xml:space="preserve"> omogucava ubacivanje novog </w:t>
+      </w:r>
+      <w:r>
+        <w:rPr>
+          <w:lang w:val="sr-Latn-BA"/>
+        </w:rPr>
+        <w:t>HR zaposlenog</w:t>
+      </w:r>
+      <w:r>
+        <w:rPr>
+          <w:lang w:val="sr-Latn-BA"/>
+        </w:rPr>
+        <w:t xml:space="preserve"> u bazu.</w:t>
+      </w:r>
+    </w:p>
+    <w:p>
+      <w:pPr>
+        <w:rPr>
+          <w:lang w:val="sr-Latn-BA"/>
+        </w:rPr>
+      </w:pPr>
+      <w:r>
+        <w:rPr>
+          <w:b/>
+          <w:lang w:val="sr-Latn-BA"/>
+        </w:rPr>
+        <w:t>-</w:t>
+      </w:r>
+      <w:r>
+        <w:rPr>
+          <w:b/>
+          <w:lang w:val="sr-Latn-BA"/>
+        </w:rPr>
+        <w:t>login.php</w:t>
+      </w:r>
+      <w:r>
+        <w:rPr>
+          <w:lang w:val="sr-Latn-BA"/>
+        </w:rPr>
+        <w:t xml:space="preserve"> omogucava prijavu </w:t>
+      </w:r>
+      <w:r>
+        <w:rPr>
+          <w:lang w:val="sr-Latn-BA"/>
+        </w:rPr>
+        <w:t>HR zaposlenog</w:t>
+      </w:r>
+      <w:r>
+        <w:rPr>
+          <w:lang w:val="sr-Latn-BA"/>
+        </w:rPr>
+        <w:t>.</w:t>
+      </w:r>
+    </w:p>
+    <w:p>
+      <w:pPr>
+        <w:rPr>
+          <w:lang w:val="sr-Latn-BA"/>
+        </w:rPr>
+      </w:pPr>
+      <w:r>
+        <w:rPr>
+          <w:b/>
+          <w:lang w:val="sr-Latn-BA"/>
+        </w:rPr>
+        <w:t>-</w:t>
+      </w:r>
+      <w:r>
+        <w:rPr>
+          <w:b/>
+          <w:lang w:val="sr-Latn-BA"/>
+        </w:rPr>
+        <w:t xml:space="preserve">delete.php </w:t>
+      </w:r>
+      <w:r>
+        <w:rPr>
+          <w:lang w:val="sr-Latn-BA"/>
+        </w:rPr>
+        <w:t xml:space="preserve"> omogucava brisanje </w:t>
+      </w:r>
+      <w:r>
+        <w:rPr>
+          <w:lang w:val="sr-Latn-BA"/>
+        </w:rPr>
+        <w:t>radnika</w:t>
+      </w:r>
+      <w:r>
+        <w:rPr>
+          <w:lang w:val="sr-Latn-BA"/>
+        </w:rPr>
+        <w:t xml:space="preserve"> iz baze.</w:t>
+      </w:r>
+    </w:p>
+    <w:p>
+      <w:pPr>
+        <w:rPr>
+          <w:lang w:val="sr-Latn-BA"/>
+        </w:rPr>
+      </w:pPr>
+      <w:r>
+        <w:rPr>
+          <w:b/>
+          <w:lang w:val="sr-Latn-BA"/>
+        </w:rPr>
+        <w:t>-radnik</w:t>
+      </w:r>
+      <w:r>
+        <w:rPr>
+          <w:b/>
+          <w:lang w:val="sr-Latn-BA"/>
+        </w:rPr>
+        <w:t xml:space="preserve">.php i </w:t>
+      </w:r>
+      <w:r>
+        <w:rPr>
+          <w:b/>
+          <w:lang w:val="sr-Latn-BA"/>
+        </w:rPr>
+        <w:t>hr</w:t>
+      </w:r>
+      <w:r>
+        <w:rPr>
+          <w:b/>
+          <w:lang w:val="sr-Latn-BA"/>
+        </w:rPr>
+        <w:t xml:space="preserve">.php </w:t>
+      </w:r>
+      <w:r>
+        <w:rPr>
+          <w:lang w:val="sr-Latn-BA"/>
+        </w:rPr>
+        <w:t xml:space="preserve"> predstavljaju model nase aplikacije. Poseduju klase </w:t>
+      </w:r>
+      <w:r>
+        <w:rPr>
+          <w:lang w:val="sr-Latn-BA"/>
+        </w:rPr>
+        <w:t>Radnik</w:t>
+      </w:r>
+      <w:r>
+        <w:rPr>
+          <w:lang w:val="sr-Latn-BA"/>
+        </w:rPr>
+        <w:t xml:space="preserve"> i </w:t>
+      </w:r>
+      <w:r>
+        <w:rPr>
+          <w:lang w:val="sr-Latn-BA"/>
+        </w:rPr>
+        <w:t>HRZaposleni</w:t>
+      </w:r>
+      <w:r>
+        <w:rPr>
+          <w:lang w:val="sr-Latn-BA"/>
+        </w:rPr>
+        <w:t xml:space="preserve"> koje imaju odredj</w:t>
+      </w:r>
       <w:r>
         <w:rPr>
           <w:lang w:val="sr-Latn-BA"/>
@@ -884,7 +964,14 @@
           <w:b/>
           <w:lang w:val="sr-Latn-BA"/>
         </w:rPr>
-        <w:t>broker.php</w:t>
+        <w:t>konekcija</w:t>
+      </w:r>
+      <w:r>
+        <w:rPr>
+          <w:b/>
+          <w:lang w:val="sr-Latn-BA"/>
+        </w:rPr>
+        <w:t>.php</w:t>
       </w:r>
       <w:r>
         <w:rPr>
@@ -1465,10 +1552,10 @@
   <a:themeElements>
     <a:clrScheme name="Office">
       <a:dk1>
-        <a:sysClr val="windowText" lastClr="FF6EC7"/>
+        <a:sysClr val="windowText" lastClr="000000"/>
       </a:dk1>
       <a:lt1>
-        <a:sysClr val="window" lastClr="000000"/>
+        <a:sysClr val="window" lastClr="FFFFFF"/>
       </a:lt1>
       <a:dk2>
         <a:srgbClr val="44546A"/>

</xml_diff>

<commit_message>
ubaceni neki komentari radi brzeg snalazenja u kodu
</commit_message>
<xml_diff>
--- a/OpisAplikacije.docx
+++ b/OpisAplikacije.docx
@@ -175,7 +175,23 @@
           <w:szCs w:val="32"/>
           <w:lang w:val="de-DE"/>
         </w:rPr>
-        <w:t xml:space="preserve"> PHP MySQL AJAX</w:t>
+        <w:t xml:space="preserve"> PHP MySQL</w:t>
+      </w:r>
+      <w:r>
+        <w:rPr>
+          <w:sz w:val="32"/>
+          <w:szCs w:val="32"/>
+          <w:lang w:val="de-DE"/>
+        </w:rPr>
+        <w:t>i</w:t>
+      </w:r>
+      <w:r>
+        <w:rPr>
+          <w:sz w:val="32"/>
+          <w:szCs w:val="32"/>
+          <w:lang w:val="de-DE"/>
+        </w:rPr>
+        <w:t xml:space="preserve"> AJAX</w:t>
       </w:r>
     </w:p>
     <w:p/>
@@ -464,7 +480,7 @@
         <w:rPr>
           <w:lang w:val="sr-Latn-BA"/>
         </w:rPr>
-        <w:t>su</w:t>
+        <w:t xml:space="preserve">jeste </w:t>
       </w:r>
       <w:r>
         <w:rPr>
@@ -476,46 +492,40 @@
         <w:rPr>
           <w:lang w:val="sr-Latn-BA"/>
         </w:rPr>
-        <w:t>"</w:t>
-      </w:r>
-      <w:r>
-        <w:rPr>
-          <w:lang w:val="sr-Latn-BA"/>
-        </w:rPr>
-        <w:t xml:space="preserve"> i zaposleni za korisnickim imenom „luka“ i lozinkom „luka“</w:t>
-      </w:r>
-      <w:r>
-        <w:rPr>
-          <w:lang w:val="sr-Latn-BA"/>
-        </w:rPr>
-        <w:t xml:space="preserve">. Prijava i registracija salju podatke o </w:t>
-      </w:r>
-      <w:r>
-        <w:rPr>
-          <w:lang w:val="sr-Latn-BA"/>
-        </w:rPr>
-        <w:t>zaposlenom</w:t>
-      </w:r>
-      <w:r>
-        <w:rPr>
-          <w:lang w:val="sr-Latn-BA"/>
-        </w:rPr>
-        <w:t xml:space="preserve"> u bazu. Te funkcionalnosti su ostvarene preko </w:t>
-      </w:r>
-      <w:r>
-        <w:rPr>
-          <w:lang w:val="sr-Latn-BA"/>
-        </w:rPr>
-        <w:t>AJAX-a</w:t>
-      </w:r>
-      <w:r>
-        <w:rPr>
-          <w:lang w:val="sr-Latn-BA"/>
-        </w:rPr>
-        <w:t>.</w:t>
+        <w:t>“</w:t>
       </w:r>
       <w:bookmarkStart w:id="0" w:name="_GoBack"/>
       <w:bookmarkEnd w:id="0"/>
+      <w:r>
+        <w:rPr>
+          <w:lang w:val="sr-Latn-BA"/>
+        </w:rPr>
+        <w:t xml:space="preserve">. Prijava i registracija salju podatke o </w:t>
+      </w:r>
+      <w:r>
+        <w:rPr>
+          <w:lang w:val="sr-Latn-BA"/>
+        </w:rPr>
+        <w:t>zaposlenom</w:t>
+      </w:r>
+      <w:r>
+        <w:rPr>
+          <w:lang w:val="sr-Latn-BA"/>
+        </w:rPr>
+        <w:t xml:space="preserve"> u bazu. Te funkcionalnosti su ostvarene preko </w:t>
+      </w:r>
+      <w:r>
+        <w:rPr>
+          <w:lang w:val="sr-Latn-BA"/>
+        </w:rPr>
+        <w:t>AJAX-a</w:t>
+      </w:r>
+      <w:r>
+        <w:rPr>
+          <w:lang w:val="sr-Latn-BA"/>
+        </w:rPr>
+        <w:t>.</w:t>
+      </w:r>
     </w:p>
     <w:p>
       <w:pPr>

</xml_diff>